<commit_message>
neural networks, loss, SGD
</commit_message>
<xml_diff>
--- a/Sem2_CA1.docx
+++ b/Sem2_CA1.docx
@@ -363,67 +363,771 @@
         <w:t>a type of machine learning inspired by the structure of the human brain</w:t>
       </w:r>
       <w:r>
-        <w:t xml:space="preserve">, uses multi-layered neural network to simulate the </w:t>
-      </w:r>
-      <w:r>
-        <w:t>decision-making power of the human brain</w:t>
+        <w:t xml:space="preserve">, uses multi-layered neural network to </w:t>
+      </w:r>
+      <w:r>
+        <w:t xml:space="preserve">extract features </w:t>
+      </w:r>
+      <w:r>
+        <w:t>and make predictions with unprecedented accuracy. While machine learning algorithms are widely used for various tasks, such as classification, regression, and clustering, deep learning distinguishes itself by building multiple levels of representation from a series of other simple representations</w:t>
+      </w:r>
+      <w:r>
+        <w:t xml:space="preserve"> (</w:t>
+      </w:r>
+      <w:r>
+        <w:t xml:space="preserve">Dev, </w:t>
+      </w:r>
+      <w:r>
+        <w:t>2017</w:t>
+      </w:r>
+      <w:r>
+        <w:t>).</w:t>
+      </w:r>
+      <w:r>
+        <w:t xml:space="preserve"> </w:t>
+      </w:r>
+      <w:r>
+        <w:t xml:space="preserve">In the era of big data, characterized </w:t>
+      </w:r>
+      <w:r>
+        <w:t>by the unprecedented increase in data volume, velocity, and variety, the importance of scalability in machine learning algorithms has become crucial. To address this challenges</w:t>
+      </w:r>
+      <w:r>
+        <w:t>, numerous authors have explored scaling up machine learning algorithms through distribution and parallelization</w:t>
+      </w:r>
+      <w:r>
+        <w:t xml:space="preserve"> </w:t>
+      </w:r>
+      <w:r>
+        <w:t>(Dean et al., n.d.; Hegde &amp; Usmani, n.d.)</w:t>
       </w:r>
       <w:r>
         <w:t xml:space="preserve">. </w:t>
       </w:r>
       <w:r>
-        <w:t>The main difference between Machine Learning and Deep learning is the type of data used and the methods in which the algorithms learn.</w:t>
-      </w:r>
-      <w:r>
-        <w:t xml:space="preserve"> As nowadays the amount of data increases at a unprecedented rate, numerous authors have explored scaling up machine learning algorithms through distribution and parallelization</w:t>
+        <w:t xml:space="preserve">By leveraging distributed computing frameworks and parallel processing techniques, such as MapReduce and Apache Spark, machine learning tasks can be efficiently executed across multiple machines. This enables seamless handling of large-scale datasets and enhances computational efficiency.   </w:t>
       </w:r>
       <w:r>
         <w:t xml:space="preserve"> </w:t>
       </w:r>
-      <w:r>
-        <w:t>(Dean et al., n.d.; Hegde &amp; Usmani, n.d.)</w:t>
-      </w:r>
-      <w:r>
-        <w:t xml:space="preserve">.   with a </w:t>
+    </w:p>
+    <w:p>
+      <w:pPr>
+        <w:pStyle w:val="Heading2"/>
+      </w:pPr>
+      <w:r>
+        <w:t>Neural Networks for Large-Scale Data Processing</w:t>
+      </w:r>
+    </w:p>
+    <w:p>
+      <w:pPr>
+        <w:pStyle w:val="BodyText"/>
+      </w:pPr>
+      <w:r>
+        <w:rPr>
+          <w:noProof/>
+        </w:rPr>
+        <mc:AlternateContent>
+          <mc:Choice Requires="wps">
+            <w:drawing>
+              <wp:anchor distT="0" distB="0" distL="114300" distR="114300" simplePos="0" relativeHeight="251659264" behindDoc="0" locked="0" layoutInCell="1" allowOverlap="1" wp14:anchorId="1A987554" wp14:editId="339BC0A9">
+                <wp:simplePos x="0" y="0"/>
+                <wp:positionH relativeFrom="column">
+                  <wp:posOffset>241263</wp:posOffset>
+                </wp:positionH>
+                <wp:positionV relativeFrom="paragraph">
+                  <wp:posOffset>1317065</wp:posOffset>
+                </wp:positionV>
+                <wp:extent cx="2743200" cy="1428376"/>
+                <wp:effectExtent l="0" t="0" r="12700" b="6985"/>
+                <wp:wrapNone/>
+                <wp:docPr id="1363214241" name="Text Box 3"/>
+                <wp:cNvGraphicFramePr/>
+                <a:graphic xmlns:a="http://schemas.openxmlformats.org/drawingml/2006/main">
+                  <a:graphicData uri="http://schemas.microsoft.com/office/word/2010/wordprocessingShape">
+                    <wps:wsp>
+                      <wps:cNvSpPr txBox="1"/>
+                      <wps:spPr>
+                        <a:xfrm>
+                          <a:off x="0" y="0"/>
+                          <a:ext cx="2743200" cy="1428376"/>
+                        </a:xfrm>
+                        <a:prstGeom prst="rect">
+                          <a:avLst/>
+                        </a:prstGeom>
+                        <a:solidFill>
+                          <a:schemeClr val="lt1"/>
+                        </a:solidFill>
+                        <a:ln w="6350">
+                          <a:solidFill>
+                            <a:prstClr val="black"/>
+                          </a:solidFill>
+                        </a:ln>
+                      </wps:spPr>
+                      <wps:txbx>
+                        <w:txbxContent>
+                          <w:p>
+                            <w:pPr>
+                              <w:keepNext/>
+                            </w:pPr>
+                            <w:r>
+                              <w:rPr>
+                                <w:noProof/>
+                              </w:rPr>
+                              <w:drawing>
+                                <wp:inline distT="0" distB="0" distL="0" distR="0" wp14:anchorId="1C24620D" wp14:editId="57B3A1FD">
+                                  <wp:extent cx="2553970" cy="1061085"/>
+                                  <wp:effectExtent l="0" t="0" r="0" b="5715"/>
+                                  <wp:docPr id="2412846" name="Picture 5" descr="A diagram of a neural network&#10;&#10;Description automatically generated"/>
+                                  <wp:cNvGraphicFramePr>
+                                    <a:graphicFrameLocks xmlns:a="http://schemas.openxmlformats.org/drawingml/2006/main" noChangeAspect="1"/>
+                                  </wp:cNvGraphicFramePr>
+                                  <a:graphic xmlns:a="http://schemas.openxmlformats.org/drawingml/2006/main">
+                                    <a:graphicData uri="http://schemas.openxmlformats.org/drawingml/2006/picture">
+                                      <pic:pic xmlns:pic="http://schemas.openxmlformats.org/drawingml/2006/picture">
+                                        <pic:nvPicPr>
+                                          <pic:cNvPr id="2412846" name="Picture 5" descr="A diagram of a neural network&#10;&#10;Description automatically generated"/>
+                                          <pic:cNvPicPr/>
+                                        </pic:nvPicPr>
+                                        <pic:blipFill>
+                                          <a:blip r:embed="rId9">
+                                            <a:extLst>
+                                              <a:ext uri="{28A0092B-C50C-407E-A947-70E740481C1C}">
+                                                <a14:useLocalDpi xmlns:a14="http://schemas.microsoft.com/office/drawing/2010/main" val="0"/>
+                                              </a:ext>
+                                            </a:extLst>
+                                          </a:blip>
+                                          <a:stretch>
+                                            <a:fillRect/>
+                                          </a:stretch>
+                                        </pic:blipFill>
+                                        <pic:spPr>
+                                          <a:xfrm>
+                                            <a:off x="0" y="0"/>
+                                            <a:ext cx="2572877" cy="1068940"/>
+                                          </a:xfrm>
+                                          <a:prstGeom prst="rect">
+                                            <a:avLst/>
+                                          </a:prstGeom>
+                                        </pic:spPr>
+                                      </pic:pic>
+                                    </a:graphicData>
+                                  </a:graphic>
+                                </wp:inline>
+                              </w:drawing>
+                            </w:r>
+                          </w:p>
+                          <w:p>
+                            <w:pPr>
+                              <w:pStyle w:val="Caption"/>
+                            </w:pPr>
+                            <w:r>
+                              <w:t xml:space="preserve">Figure </w:t>
+                            </w:r>
+                            <w:r>
+                              <w:fldChar w:fldCharType="begin"/>
+                            </w:r>
+                            <w:r>
+                              <w:instrText xml:space="preserve"> SEQ Figure \* ARABIC </w:instrText>
+                            </w:r>
+                            <w:r>
+                              <w:fldChar w:fldCharType="separate"/>
+                            </w:r>
+                            <w:r>
+                              <w:rPr>
+                                <w:noProof/>
+                              </w:rPr>
+                              <w:t>1</w:t>
+                            </w:r>
+                            <w:r>
+                              <w:fldChar w:fldCharType="end"/>
+                            </w:r>
+                            <w:r>
+                              <w:t>: Neural Network architecture (Adapted from Dev, 2017)</w:t>
+                            </w:r>
+                          </w:p>
+                          <w:p/>
+                        </w:txbxContent>
+                      </wps:txbx>
+                      <wps:bodyPr rot="0" spcFirstLastPara="0" vertOverflow="overflow" horzOverflow="overflow" vert="horz" wrap="square" lIns="91440" tIns="45720" rIns="91440" bIns="45720" numCol="1" spcCol="0" rtlCol="0" fromWordArt="0" anchor="t" anchorCtr="0" forceAA="0" compatLnSpc="1">
+                        <a:prstTxWarp prst="textNoShape">
+                          <a:avLst/>
+                        </a:prstTxWarp>
+                        <a:noAutofit/>
+                      </wps:bodyPr>
+                    </wps:wsp>
+                  </a:graphicData>
+                </a:graphic>
+                <wp14:sizeRelH relativeFrom="margin">
+                  <wp14:pctWidth>0</wp14:pctWidth>
+                </wp14:sizeRelH>
+                <wp14:sizeRelV relativeFrom="margin">
+                  <wp14:pctHeight>0</wp14:pctHeight>
+                </wp14:sizeRelV>
+              </wp:anchor>
+            </w:drawing>
+          </mc:Choice>
+          <mc:Fallback>
+            <w:pict>
+              <v:shapetype w14:anchorId="1A987554" id="_x0000_t202" coordsize="21600,21600" o:spt="202" path="m,l,21600r21600,l21600,xe">
+                <v:stroke joinstyle="miter"/>
+                <v:path gradientshapeok="t" o:connecttype="rect"/>
+              </v:shapetype>
+              <v:shape id="Text Box 3" o:spid="_x0000_s1026" type="#_x0000_t202" style="position:absolute;left:0;text-align:left;margin-left:19pt;margin-top:103.7pt;width:3in;height:112.45pt;z-index:251659264;visibility:visible;mso-wrap-style:square;mso-width-percent:0;mso-height-percent:0;mso-wrap-distance-left:9pt;mso-wrap-distance-top:0;mso-wrap-distance-right:9pt;mso-wrap-distance-bottom:0;mso-position-horizontal:absolute;mso-position-horizontal-relative:text;mso-position-vertical:absolute;mso-position-vertical-relative:text;mso-width-percent:0;mso-height-percent:0;mso-width-relative:margin;mso-height-relative:margin;v-text-anchor:top" o:gfxdata="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" fillcolor="white [3201]" strokeweight=".5pt">
+                <v:textbox>
+                  <w:txbxContent>
+                    <w:p>
+                      <w:pPr>
+                        <w:keepNext/>
+                      </w:pPr>
+                      <w:r>
+                        <w:rPr>
+                          <w:noProof/>
+                        </w:rPr>
+                        <w:drawing>
+                          <wp:inline distT="0" distB="0" distL="0" distR="0" wp14:anchorId="1C24620D" wp14:editId="57B3A1FD">
+                            <wp:extent cx="2553970" cy="1061085"/>
+                            <wp:effectExtent l="0" t="0" r="0" b="5715"/>
+                            <wp:docPr id="2412846" name="Picture 5" descr="A diagram of a neural network&#10;&#10;Description automatically generated"/>
+                            <wp:cNvGraphicFramePr>
+                              <a:graphicFrameLocks xmlns:a="http://schemas.openxmlformats.org/drawingml/2006/main" noChangeAspect="1"/>
+                            </wp:cNvGraphicFramePr>
+                            <a:graphic xmlns:a="http://schemas.openxmlformats.org/drawingml/2006/main">
+                              <a:graphicData uri="http://schemas.openxmlformats.org/drawingml/2006/picture">
+                                <pic:pic xmlns:pic="http://schemas.openxmlformats.org/drawingml/2006/picture">
+                                  <pic:nvPicPr>
+                                    <pic:cNvPr id="2412846" name="Picture 5" descr="A diagram of a neural network&#10;&#10;Description automatically generated"/>
+                                    <pic:cNvPicPr/>
+                                  </pic:nvPicPr>
+                                  <pic:blipFill>
+                                    <a:blip r:embed="rId9">
+                                      <a:extLst>
+                                        <a:ext uri="{28A0092B-C50C-407E-A947-70E740481C1C}">
+                                          <a14:useLocalDpi xmlns:a14="http://schemas.microsoft.com/office/drawing/2010/main" val="0"/>
+                                        </a:ext>
+                                      </a:extLst>
+                                    </a:blip>
+                                    <a:stretch>
+                                      <a:fillRect/>
+                                    </a:stretch>
+                                  </pic:blipFill>
+                                  <pic:spPr>
+                                    <a:xfrm>
+                                      <a:off x="0" y="0"/>
+                                      <a:ext cx="2572877" cy="1068940"/>
+                                    </a:xfrm>
+                                    <a:prstGeom prst="rect">
+                                      <a:avLst/>
+                                    </a:prstGeom>
+                                  </pic:spPr>
+                                </pic:pic>
+                              </a:graphicData>
+                            </a:graphic>
+                          </wp:inline>
+                        </w:drawing>
+                      </w:r>
+                    </w:p>
+                    <w:p>
+                      <w:pPr>
+                        <w:pStyle w:val="Caption"/>
+                      </w:pPr>
+                      <w:r>
+                        <w:t xml:space="preserve">Figure </w:t>
+                      </w:r>
+                      <w:r>
+                        <w:fldChar w:fldCharType="begin"/>
+                      </w:r>
+                      <w:r>
+                        <w:instrText xml:space="preserve"> SEQ Figure \* ARABIC </w:instrText>
+                      </w:r>
+                      <w:r>
+                        <w:fldChar w:fldCharType="separate"/>
+                      </w:r>
+                      <w:r>
+                        <w:rPr>
+                          <w:noProof/>
+                        </w:rPr>
+                        <w:t>1</w:t>
+                      </w:r>
+                      <w:r>
+                        <w:fldChar w:fldCharType="end"/>
+                      </w:r>
+                      <w:r>
+                        <w:t>: Neural Network architecture (Adapted from Dev, 2017)</w:t>
+                      </w:r>
+                    </w:p>
+                    <w:p/>
+                  </w:txbxContent>
+                </v:textbox>
+              </v:shape>
+            </w:pict>
+          </mc:Fallback>
+        </mc:AlternateContent>
+      </w:r>
+      <w:r>
+        <w:t xml:space="preserve">Neural networks consist of interconnected nodes, arranged in layers. These layers include </w:t>
+      </w:r>
+      <w:r>
+        <w:t>an input layer, hidden layers, and an output layer.</w:t>
       </w:r>
       <w:r>
         <w:t xml:space="preserve"> </w:t>
       </w:r>
       <w:r>
-        <w:t xml:space="preserve">First, confirm that you have the correct template for your paper size. This template has been tailored for output on the </w:t>
-      </w:r>
-      <w:r>
+        <w:t>Neural networks can be designed with various architectures, including deep neural networks (DNNs) with multiple hidden layers</w:t>
+      </w:r>
+      <w:r>
+        <w:t xml:space="preserve"> </w:t>
+      </w:r>
+      <w:r>
+        <w:t>as seen on Figure 1</w:t>
+      </w:r>
+      <w:r>
+        <w:t>. These deep architectures enable neural networks to extract complex features from raw data, making them well-suited for tasks such as image recognition, natural language processing, and speech recognition.</w:t>
+      </w:r>
+      <w:r>
+        <w:t xml:space="preserve"> </w:t>
+      </w:r>
+    </w:p>
+    <w:p>
+      <w:pPr>
+        <w:pStyle w:val="BodyText"/>
+      </w:pPr>
+    </w:p>
+    <w:p>
+      <w:pPr>
+        <w:pStyle w:val="BodyText"/>
+      </w:pPr>
+    </w:p>
+    <w:p>
+      <w:pPr>
+        <w:pStyle w:val="BodyText"/>
+      </w:pPr>
+    </w:p>
+    <w:p>
+      <w:pPr>
+        <w:pStyle w:val="BodyText"/>
+      </w:pPr>
+    </w:p>
+    <w:p>
+      <w:pPr>
+        <w:pStyle w:val="BodyText"/>
+      </w:pPr>
+    </w:p>
+    <w:p>
+      <w:pPr>
+        <w:pStyle w:val="BodyText"/>
+      </w:pPr>
+    </w:p>
+    <w:p>
+      <w:pPr>
+        <w:pStyle w:val="BodyText"/>
+      </w:pPr>
+    </w:p>
+    <w:p>
+      <w:pPr>
+        <w:pStyle w:val="BodyText"/>
+      </w:pPr>
+      <w:r>
+        <w:t>Each neuron, or node, in a neural network performs a series of mathematical operations on the input data and produces an output signal. The mathematical representation of the processing performed by the neuron can be represented as follows:</w:t>
+      </w:r>
+    </w:p>
+    <w:p>
+      <w:pPr>
+        <w:pStyle w:val="BodyText"/>
+        <w:rPr>
+          <w:iCs/>
+        </w:rPr>
+      </w:pPr>
+      <m:oMathPara>
+        <m:oMath>
+          <m:r>
+            <m:rPr>
+              <m:sty m:val="p"/>
+            </m:rPr>
+            <w:rPr>
+              <w:rFonts w:ascii="Cambria Math" w:hAnsi="Cambria Math"/>
+            </w:rPr>
+            <m:t>Output=</m:t>
+          </m:r>
+          <m:r>
+            <w:rPr>
+              <w:rFonts w:ascii="Cambria Math" w:hAnsi="Cambria Math"/>
+            </w:rPr>
+            <m:t>f</m:t>
+          </m:r>
+          <m:d>
+            <m:dPr>
+              <m:ctrlPr>
+                <w:rPr>
+                  <w:rFonts w:ascii="Cambria Math" w:hAnsi="Cambria Math"/>
+                  <w:i/>
+                  <w:iCs/>
+                </w:rPr>
+              </m:ctrlPr>
+            </m:dPr>
+            <m:e>
+              <m:nary>
+                <m:naryPr>
+                  <m:chr m:val="∑"/>
+                  <m:limLoc m:val="subSup"/>
+                  <m:ctrlPr>
+                    <w:rPr>
+                      <w:rFonts w:ascii="Cambria Math" w:hAnsi="Cambria Math"/>
+                      <w:i/>
+                      <w:iCs/>
+                    </w:rPr>
+                  </m:ctrlPr>
+                </m:naryPr>
+                <m:sub>
+                  <m:r>
+                    <w:rPr>
+                      <w:rFonts w:ascii="Cambria Math" w:hAnsi="Cambria Math"/>
+                    </w:rPr>
+                    <m:t>i=1</m:t>
+                  </m:r>
+                </m:sub>
+                <m:sup>
+                  <m:r>
+                    <w:rPr>
+                      <w:rFonts w:ascii="Cambria Math" w:hAnsi="Cambria Math"/>
+                    </w:rPr>
+                    <m:t>n</m:t>
+                  </m:r>
+                </m:sup>
+                <m:e>
+                  <m:sSub>
+                    <m:sSubPr>
+                      <m:ctrlPr>
+                        <w:rPr>
+                          <w:rFonts w:ascii="Cambria Math" w:hAnsi="Cambria Math"/>
+                          <w:i/>
+                          <w:iCs/>
+                        </w:rPr>
+                      </m:ctrlPr>
+                    </m:sSubPr>
+                    <m:e>
+                      <m:sSub>
+                        <m:sSubPr>
+                          <m:ctrlPr>
+                            <w:rPr>
+                              <w:rFonts w:ascii="Cambria Math" w:hAnsi="Cambria Math"/>
+                              <w:i/>
+                              <w:iCs/>
+                            </w:rPr>
+                          </m:ctrlPr>
+                        </m:sSubPr>
+                        <m:e>
+                          <m:r>
+                            <w:rPr>
+                              <w:rFonts w:ascii="Cambria Math" w:hAnsi="Cambria Math"/>
+                            </w:rPr>
+                            <m:t>w</m:t>
+                          </m:r>
+                        </m:e>
+                        <m:sub>
+                          <m:r>
+                            <w:rPr>
+                              <w:rFonts w:ascii="Cambria Math" w:hAnsi="Cambria Math"/>
+                            </w:rPr>
+                            <m:t>i</m:t>
+                          </m:r>
+                        </m:sub>
+                      </m:sSub>
+                      <m:r>
+                        <w:rPr>
+                          <w:rFonts w:ascii="Cambria Math" w:hAnsi="Cambria Math"/>
+                        </w:rPr>
+                        <m:t>x</m:t>
+                      </m:r>
+                    </m:e>
+                    <m:sub>
+                      <m:r>
+                        <w:rPr>
+                          <w:rFonts w:ascii="Cambria Math" w:hAnsi="Cambria Math"/>
+                        </w:rPr>
+                        <m:t>i</m:t>
+                      </m:r>
+                    </m:sub>
+                  </m:sSub>
+                  <m:r>
+                    <w:rPr>
+                      <w:rFonts w:ascii="Cambria Math" w:hAnsi="Cambria Math"/>
+                    </w:rPr>
+                    <m:t>+b</m:t>
+                  </m:r>
+                </m:e>
+              </m:nary>
+            </m:e>
+          </m:d>
+        </m:oMath>
+      </m:oMathPara>
+    </w:p>
+    <w:p>
+      <w:pPr>
+        <w:pStyle w:val="BodyText"/>
+        <w:ind w:firstLine="0"/>
+        <w:rPr>
+          <w:iCs/>
+        </w:rPr>
+      </w:pPr>
+      <w:r>
+        <w:rPr>
+          <w:iCs/>
+        </w:rPr>
+        <w:t>Where:</w:t>
+      </w:r>
+    </w:p>
+    <w:p>
+      <w:pPr>
+        <w:pStyle w:val="BodyText"/>
+        <w:rPr>
+          <w:iCs/>
+        </w:rPr>
+      </w:pPr>
+      <w:r>
+        <w:rPr>
+          <w:iCs/>
+        </w:rPr>
+        <w:t>Output is the output of the neuron</w:t>
+      </w:r>
+    </w:p>
+    <w:p>
+      <w:pPr>
+        <w:pStyle w:val="BodyText"/>
+        <w:ind w:left="288" w:firstLine="0"/>
+        <w:rPr>
+          <w:iCs/>
+        </w:rPr>
+      </w:pPr>
+      <m:oMath>
+        <m:r>
+          <w:rPr>
+            <w:rFonts w:ascii="Cambria Math" w:hAnsi="Cambria Math"/>
+          </w:rPr>
+          <m:t xml:space="preserve">ƒ </m:t>
+        </m:r>
+      </m:oMath>
+      <w:r>
+        <w:rPr>
+          <w:iCs/>
+        </w:rPr>
+        <w:t>is the activation function, which introduces nonlinearity     in the model</w:t>
+      </w:r>
+    </w:p>
+    <w:p>
+      <w:pPr>
+        <w:pStyle w:val="BodyText"/>
+        <w:rPr>
+          <w:iCs/>
+        </w:rPr>
+      </w:pPr>
+      <w:proofErr w:type="spellStart"/>
+      <w:r>
+        <w:rPr>
+          <w:i/>
+        </w:rPr>
+        <w:t>w</w:t>
+      </w:r>
+      <w:r>
+        <w:rPr>
+          <w:i/>
+          <w:vertAlign w:val="subscript"/>
+        </w:rPr>
+        <w:t>i</w:t>
+      </w:r>
+      <w:proofErr w:type="spellEnd"/>
+      <w:r>
+        <w:rPr>
+          <w:iCs/>
+          <w:vertAlign w:val="subscript"/>
+        </w:rPr>
+        <w:t xml:space="preserve"> </w:t>
+      </w:r>
+      <w:r>
+        <w:rPr>
+          <w:iCs/>
+        </w:rPr>
+        <w:t>are the weights associated with each input</w:t>
+      </w:r>
+    </w:p>
+    <w:p>
+      <w:pPr>
+        <w:pStyle w:val="BodyText"/>
+        <w:rPr>
+          <w:iCs/>
+        </w:rPr>
+      </w:pPr>
+      <w:r>
+        <w:rPr>
+          <w:i/>
+        </w:rPr>
+        <w:lastRenderedPageBreak/>
+        <w:t>x</w:t>
+      </w:r>
+      <w:r>
+        <w:rPr>
+          <w:i/>
+          <w:vertAlign w:val="subscript"/>
+        </w:rPr>
+        <w:t>i</w:t>
+      </w:r>
+      <w:r>
+        <w:rPr>
+          <w:iCs/>
+        </w:rPr>
+        <w:t xml:space="preserve"> are the input signals</w:t>
+      </w:r>
+    </w:p>
+    <w:p>
+      <w:pPr>
+        <w:pStyle w:val="BodyText"/>
+        <w:rPr>
+          <w:iCs/>
+        </w:rPr>
+      </w:pPr>
+      <w:r>
+        <w:rPr>
+          <w:i/>
+        </w:rPr>
+        <w:t>b</w:t>
+      </w:r>
+      <w:r>
+        <w:rPr>
+          <w:iCs/>
+        </w:rPr>
+        <w:t xml:space="preserve"> is the bias term</w:t>
+      </w:r>
+    </w:p>
+    <w:p>
+      <w:pPr>
+        <w:pStyle w:val="BodyText"/>
+        <w:ind w:firstLine="0"/>
+      </w:pPr>
+      <w:r>
+        <w:t>In this formulation, the weighted sum of the inputs, along with the bias term, is passed through an activation function to produce the output of the neuron. This activation process is crucial for propagating information through the network and generating meaningful predictions or classifications</w:t>
+      </w:r>
+      <w:r>
+        <w:t xml:space="preserve"> (IBM, n.d.)</w:t>
+      </w:r>
+      <w:r>
+        <w:t>.</w:t>
+      </w:r>
+      <w:r>
+        <w:t xml:space="preserve"> </w:t>
+      </w:r>
+    </w:p>
+    <w:p>
+      <w:pPr>
+        <w:pStyle w:val="BodyText"/>
+        <w:ind w:firstLine="0"/>
+      </w:pPr>
+      <w:r>
+        <w:t xml:space="preserve">In the training process of neural networks, optimization algorithms such as </w:t>
+      </w:r>
+      <w:r>
+        <w:t xml:space="preserve">Stochastic Gradient Descent (SGD) play a crucial role. </w:t>
+      </w:r>
+      <w:r>
+        <w:t xml:space="preserve">SGD is specifically designed for large-scale datasets, where computing gradients for the entire dataset is infeasible. Instead, SGD computes gradients based on small, random subsets of data, called mini-batches (Nielsen, 2015). </w:t>
+      </w:r>
+      <w:r>
+        <w:t>The SGD algorithm involves several key steps: feed-forward evaluation, back-propagation, and weight updates. During feed-forward evaluation, the neural network processes input data and produces output predictions. Back-propagation computes gradients of the loss function with respect to model parameters, which are then used to adjust the model weights to minimize the loss function.</w:t>
+      </w:r>
+      <w:r>
+        <w:t xml:space="preserve"> </w:t>
+      </w:r>
+    </w:p>
+    <w:p>
+      <w:pPr>
+        <w:pStyle w:val="BodyText"/>
+        <w:ind w:firstLine="0"/>
+      </w:pPr>
+      <w:r>
+        <w:t xml:space="preserve">Another crucial component of the neural networks is the loss or cost function. </w:t>
+      </w:r>
+      <w:r>
+        <w:t xml:space="preserve">It quantifies the disparity between the predicted outputs of the model and the truth labels in the train data. </w:t>
+      </w:r>
+    </w:p>
+    <w:p>
+      <w:pPr>
+        <w:pStyle w:val="BodyText"/>
+        <w:ind w:firstLine="0"/>
+      </w:pPr>
+    </w:p>
+    <w:p>
+      <w:pPr>
+        <w:pStyle w:val="BodyText"/>
+        <w:ind w:firstLine="0"/>
+      </w:pPr>
+      <w:r>
+        <w:t xml:space="preserve">The goal of SGD is to update the model weights to minimize the loss function, which results in improving the model’s predictive accuracy and performance. </w:t>
+      </w:r>
+    </w:p>
+    <w:p>
+      <w:pPr>
+        <w:pStyle w:val="BodyText"/>
+        <w:ind w:firstLine="0"/>
+      </w:pPr>
+    </w:p>
+    <w:p>
+      <w:pPr>
+        <w:pStyle w:val="BodyText"/>
+        <w:ind w:firstLine="0"/>
+        <w:rPr>
+          <w:iCs/>
+        </w:rPr>
+      </w:pPr>
+    </w:p>
+    <w:p>
+      <w:pPr>
+        <w:pStyle w:val="BodyText"/>
+      </w:pPr>
+      <w:r>
+        <w:t>The template is used to format your paper and style the text. All margins, column widths, line spaces, and text fonts are prescribed; please do not alter them. You may note peculiarities. For example, the head margin in this template measures proportionately more than is customary. This measurement and others are deliberate, using specifications that anticipate your paper as one part of the entire proceedings, and not as an independent document. Please do not revise any of the current designations.</w:t>
+      </w:r>
+    </w:p>
+    <w:p>
+      <w:pPr>
+        <w:pStyle w:val="Heading1"/>
+      </w:pPr>
+      <w:r>
+        <w:t xml:space="preserve">Prepare Your Paper </w:t>
+      </w:r>
+      <w:r>
+        <w:t>Before</w:t>
+      </w:r>
+      <w:r>
+        <w:t xml:space="preserve"> Styling</w:t>
+      </w:r>
+    </w:p>
+    <w:p>
+      <w:pPr>
+        <w:pStyle w:val="BodyText"/>
         <w:rPr>
           <w:lang w:val="en-US"/>
         </w:rPr>
-        <w:t>A4</w:t>
-      </w:r>
-      <w:r>
-        <w:t xml:space="preserve"> paper size. If you are using </w:t>
+      </w:pPr>
+      <w:r>
+        <w:t>Before</w:t>
+      </w:r>
+      <w:r>
+        <w:t xml:space="preserve"> you begin to format your paper, first write and save the content as a separate text file. </w:t>
       </w:r>
       <w:r>
         <w:rPr>
           <w:lang w:val="en-US"/>
         </w:rPr>
-        <w:t>US letter</w:t>
-      </w:r>
-      <w:r>
-        <w:t>-sized paper, please close this</w:t>
-      </w:r>
-      <w:r>
-        <w:t xml:space="preserve"> file and download the </w:t>
-      </w:r>
-      <w:r>
-        <w:rPr>
-          <w:lang w:val="en-US"/>
-        </w:rPr>
-        <w:t xml:space="preserve">Microsoft Word, Letter </w:t>
-      </w:r>
-      <w:r>
-        <w:t>file</w:t>
-      </w:r>
-      <w:r>
-        <w:t>.</w:t>
+        <w:t>Complete all content and organizational editing before formatting. Please note sections A-D below for more information on proofreading, spelling and grammar.</w:t>
+      </w:r>
+    </w:p>
+    <w:p>
+      <w:pPr>
+        <w:pStyle w:val="BodyText"/>
+      </w:pPr>
+      <w:r>
+        <w:t>Keep your text and graphic files separate until after the text has been formatted and styled. Do not use hard tabs, and limit use of hard returns to only one return at the end of a paragraph. Do not add any kind of pagination anywhere in the paper. Do not number text heads-the template will do that for you.</w:t>
       </w:r>
     </w:p>
     <w:p>
@@ -431,7 +1135,10 @@
         <w:pStyle w:val="Heading2"/>
       </w:pPr>
       <w:r>
-        <w:t>Maintaining the Integrity of the Specifications</w:t>
+        <w:t>Abbreviations</w:t>
+      </w:r>
+      <w:r>
+        <w:t xml:space="preserve"> and Acronyms</w:t>
       </w:r>
     </w:p>
     <w:p>
@@ -439,49 +1146,18 @@
         <w:pStyle w:val="BodyText"/>
       </w:pPr>
       <w:r>
-        <w:t>The template is used to format your paper and style the text. All margins, column widths, line spaces, and text fonts are prescribed; please do not alter them. You may note peculiarities. For example, the head margin in this template measures proportionately more than is customary. This measurement and others are deliberate, using specifications that anticipate your paper as one part of the entire proceedings, and not as an independent document. Please do not revise any of the current designations.</w:t>
-      </w:r>
-    </w:p>
-    <w:p>
-      <w:pPr>
-        <w:pStyle w:val="Heading1"/>
-      </w:pPr>
-      <w:r>
-        <w:t xml:space="preserve">Prepare Your Paper </w:t>
-      </w:r>
-      <w:r>
-        <w:t>Before</w:t>
-      </w:r>
-      <w:r>
-        <w:t xml:space="preserve"> Styling</w:t>
-      </w:r>
-    </w:p>
-    <w:p>
-      <w:pPr>
-        <w:pStyle w:val="BodyText"/>
-        <w:rPr>
-          <w:lang w:val="en-US"/>
-        </w:rPr>
-      </w:pPr>
-      <w:r>
-        <w:t>Before</w:t>
-      </w:r>
-      <w:r>
-        <w:t xml:space="preserve"> you begin to format your paper, first write and save the content as a separate text file. </w:t>
-      </w:r>
-      <w:r>
-        <w:rPr>
-          <w:lang w:val="en-US"/>
-        </w:rPr>
-        <w:t>Complete all content and organizational editing before formatting. Please note sections A-D below for more information on proofreading, spelling and grammar.</w:t>
-      </w:r>
-    </w:p>
-    <w:p>
-      <w:pPr>
-        <w:pStyle w:val="BodyText"/>
-      </w:pPr>
-      <w:r>
-        <w:t>Keep your text and graphic files separate until after the text has been formatted and styled. Do not use hard tabs, and limit use of hard returns to only one return at the end of a paragraph. Do not add any kind of pagination anywhere in the paper. Do not number text heads-the template will do that for you.</w:t>
+        <w:t xml:space="preserve">Define abbreviations and acronyms the first time they are used in the text, even after they have been defined in the abstract. Abbreviations such as IEEE, SI, MKS, CGS, </w:t>
+      </w:r>
+      <w:proofErr w:type="spellStart"/>
+      <w:r>
+        <w:t>sc</w:t>
+      </w:r>
+      <w:proofErr w:type="spellEnd"/>
+      <w:r>
+        <w:t xml:space="preserve">, dc, </w:t>
+      </w:r>
+      <w:r>
+        <w:t>and rms do not have to be defined. Do not use abbreviations in the title or heads unless they are unavoidable.</w:t>
       </w:r>
     </w:p>
     <w:p>
@@ -489,68 +1165,37 @@
         <w:pStyle w:val="Heading2"/>
       </w:pPr>
       <w:r>
-        <w:t>Abbreviations</w:t>
-      </w:r>
-      <w:r>
-        <w:t xml:space="preserve"> and Acronyms</w:t>
-      </w:r>
-    </w:p>
-    <w:p>
-      <w:pPr>
-        <w:pStyle w:val="BodyText"/>
-      </w:pPr>
-      <w:r>
-        <w:t xml:space="preserve">Define abbreviations and acronyms the first time they are used in the text, even after they have been defined in the abstract. Abbreviations such as IEEE, SI, MKS, CGS, </w:t>
+        <w:t>Units</w:t>
+      </w:r>
+    </w:p>
+    <w:p>
+      <w:pPr>
+        <w:pStyle w:val="bulletlist"/>
+      </w:pPr>
+      <w:r>
+        <w:t xml:space="preserve">Use </w:t>
+      </w:r>
+      <w:r>
+        <w:t>either</w:t>
+      </w:r>
+      <w:r>
+        <w:t xml:space="preserve"> SI (MKS) or CGS as primary units. (SI units are encouraged.) English units may be used as secondary units (in parentheses). An exception would be the use of English units as identifiers in trade, such as “3.5-inch disk drive”.</w:t>
+      </w:r>
+    </w:p>
+    <w:p>
+      <w:pPr>
+        <w:pStyle w:val="bulletlist"/>
+      </w:pPr>
+      <w:r>
+        <w:t xml:space="preserve">Avoid combining SI and CGS units, such as current in amperes and magnetic field in </w:t>
       </w:r>
       <w:proofErr w:type="spellStart"/>
       <w:r>
-        <w:t>sc</w:t>
+        <w:t>oersteds</w:t>
       </w:r>
       <w:proofErr w:type="spellEnd"/>
       <w:r>
-        <w:t>, dc, and rms do not have to be defined. Do not use abbreviations in the title or heads unless they are unavoidable.</w:t>
-      </w:r>
-    </w:p>
-    <w:p>
-      <w:pPr>
-        <w:pStyle w:val="Heading2"/>
-      </w:pPr>
-      <w:r>
-        <w:t>Units</w:t>
-      </w:r>
-    </w:p>
-    <w:p>
-      <w:pPr>
-        <w:pStyle w:val="bulletlist"/>
-      </w:pPr>
-      <w:r>
-        <w:t xml:space="preserve">Use </w:t>
-      </w:r>
-      <w:r>
-        <w:t>either</w:t>
-      </w:r>
-      <w:r>
-        <w:t xml:space="preserve"> SI (MKS) or CGS as primary units. (SI units are encouraged.) English units may be used as secondary units (in parentheses). An exception would be the use of English units as identifiers in trade, such as “3.5-inch disk drive”.</w:t>
-      </w:r>
-    </w:p>
-    <w:p>
-      <w:pPr>
-        <w:pStyle w:val="bulletlist"/>
-      </w:pPr>
-      <w:r>
-        <w:t xml:space="preserve">Avoid combining SI and CGS units, such as current in amperes and magnetic field in </w:t>
-      </w:r>
-      <w:proofErr w:type="spellStart"/>
-      <w:r>
-        <w:t>oersteds</w:t>
-      </w:r>
-      <w:proofErr w:type="spellEnd"/>
-      <w:r>
-        <w:t xml:space="preserve">. This often leads to confusion because equations do not balance dimensionally. If you must use mixed units, clearly </w:t>
-      </w:r>
-      <w:r>
-        <w:lastRenderedPageBreak/>
-        <w:t>state the units for each quantity that you use in an equation.</w:t>
+        <w:t>. This often leads to confusion because equations do not balance dimensionally. If you must use mixed units, clearly state the units for each quantity that you use in an equation.</w:t>
       </w:r>
     </w:p>
     <w:p>
@@ -792,7 +1437,11 @@
         <w:t>English, commas, semi</w:t>
       </w:r>
       <w:r>
-        <w:t>colons, periods, question and exclamation marks are located within quotation marks only when a complete thought or name is cited, such as a title or full quotation. When quotation marks are used, instead of a bold or italic typeface, to highlight a word or phrase, punctuation should appear outside of the quotation marks. A parenthetical phrase or statement at the end of a sentence is punctuated outside of the closing parenthesis (like this). (A parenthetical sentence is punctuated within the parentheses.)</w:t>
+        <w:t xml:space="preserve">colons, periods, question and exclamation marks are located within quotation marks only when a complete thought or name is cited, such as a title or full quotation. When quotation marks are used, instead of a bold or italic typeface, to highlight a word or phrase, punctuation should appear outside of the quotation marks. A parenthetical phrase or statement at the end of a sentence is punctuated outside of the closing </w:t>
+      </w:r>
+      <w:r>
+        <w:lastRenderedPageBreak/>
+        <w:t>parenthesis (like this). (A parenthetical sentence is punctuated within the parentheses.)</w:t>
       </w:r>
     </w:p>
     <w:p>
@@ -1136,7 +1785,6 @@
         <w:pStyle w:val="BodyText"/>
       </w:pPr>
       <w:r>
-        <w:lastRenderedPageBreak/>
         <w:t>Text heads organize the topics on a relational, hierarchical basis. For example, the paper title is the primary text head because all subsequent material relates and elaborates on this one topic. If there are two or more sub-topics, the next level head (uppercase Roman numerals) should be used and, conversely, if there are not at least two sub-topics, then no subheads should be introduced. Styles named “Heading 1”, “Heading 2”, “Heading 3”, and “Heading 4” are prescribed.</w:t>
       </w:r>
     </w:p>
@@ -1568,14 +2216,23 @@
         </w:rPr>
         <w:t xml:space="preserve">Press, G. (2020). 6 Predictions About Data In 2020 And The Coming Decade. Forbes. Retrieved from </w:t>
       </w:r>
-      <w:hyperlink r:id="rId9" w:history="1">
+      <w:hyperlink r:id="rId10" w:history="1">
         <w:r>
           <w:rPr>
             <w:rStyle w:val="Hyperlink"/>
             <w:spacing w:val="-1"/>
             <w:lang w:val="x-none" w:eastAsia="x-none"/>
           </w:rPr>
-          <w:t>https://www.forbes.com/sites/gilpress/2020/01/06/6-predictions-about-data-in-2020-and-the-coming-decade/?sh=297c7024fc36</w:t>
+          <w:t>https://www.forbes.com/sites/gilpress/2020/01/06/6-</w:t>
+        </w:r>
+        <w:r>
+          <w:rPr>
+            <w:rStyle w:val="Hyperlink"/>
+            <w:spacing w:val="-1"/>
+            <w:lang w:val="x-none" w:eastAsia="x-none"/>
+          </w:rPr>
+          <w:lastRenderedPageBreak/>
+          <w:t>predictions-about-data-in-2020-and-the-coming-decade/?sh=297c7024fc36</w:t>
         </w:r>
       </w:hyperlink>
     </w:p>
@@ -1610,7 +2267,7 @@
         </w:rPr>
         <w:t xml:space="preserve"> </w:t>
       </w:r>
-      <w:hyperlink r:id="rId10" w:history="1">
+      <w:hyperlink r:id="rId11" w:history="1">
         <w:r>
           <w:rPr>
             <w:rStyle w:val="Hyperlink"/>
@@ -1659,16 +2316,9 @@
           <w:spacing w:val="-1"/>
           <w:lang w:val="x-none" w:eastAsia="x-none"/>
         </w:rPr>
-        <w:t xml:space="preserve">, G. S., Monga, R., Chen, K., Devin, M., Le, Q. V., ... Ng, A. Y. (n.d.). Large Scale Distributed Deep </w:t>
-      </w:r>
-      <w:r>
-        <w:rPr>
-          <w:spacing w:val="-1"/>
-          <w:lang w:val="x-none" w:eastAsia="x-none"/>
-        </w:rPr>
-        <w:t xml:space="preserve">Networks. Google Inc., Mountain View, CA. Retrieved from </w:t>
-      </w:r>
-      <w:hyperlink r:id="rId11" w:history="1">
+        <w:t xml:space="preserve">, G. S., Monga, R., Chen, K., Devin, M., Le, Q. V., ... Ng, A. Y. (n.d.). Large Scale Distributed Deep Networks. Google Inc., Mountain View, CA. Retrieved from </w:t>
+      </w:r>
+      <w:hyperlink r:id="rId12" w:history="1">
         <w:r>
           <w:rPr>
             <w:rStyle w:val="Hyperlink"/>
@@ -1703,7 +2353,7 @@
         </w:rPr>
         <w:t xml:space="preserve">Hegde, V., &amp; Usmani, S. (n.d.). Parallel and Distributed Deep Learning. Stanford University. Retrieved from </w:t>
       </w:r>
-      <w:hyperlink r:id="rId12" w:history="1">
+      <w:hyperlink r:id="rId13" w:history="1">
         <w:r>
           <w:rPr>
             <w:rStyle w:val="Hyperlink"/>
@@ -1731,6 +2381,122 @@
           <w:lang w:val="x-none" w:eastAsia="x-none"/>
         </w:rPr>
       </w:pPr>
+      <w:r>
+        <w:rPr>
+          <w:spacing w:val="-1"/>
+          <w:lang w:val="x-none" w:eastAsia="x-none"/>
+        </w:rPr>
+        <w:t xml:space="preserve">Dev, D. (2017). Deep Learning with Hadoop. </w:t>
+      </w:r>
+      <w:proofErr w:type="spellStart"/>
+      <w:r>
+        <w:rPr>
+          <w:spacing w:val="-1"/>
+          <w:lang w:val="x-none" w:eastAsia="x-none"/>
+        </w:rPr>
+        <w:t>Packt</w:t>
+      </w:r>
+      <w:proofErr w:type="spellEnd"/>
+      <w:r>
+        <w:rPr>
+          <w:spacing w:val="-1"/>
+          <w:lang w:val="x-none" w:eastAsia="x-none"/>
+        </w:rPr>
+        <w:t xml:space="preserve"> Publishing Ltd.</w:t>
+      </w:r>
+    </w:p>
+    <w:p>
+      <w:pPr>
+        <w:jc w:val="left"/>
+        <w:rPr>
+          <w:spacing w:val="-1"/>
+          <w:lang w:val="x-none" w:eastAsia="x-none"/>
+        </w:rPr>
+      </w:pPr>
+    </w:p>
+    <w:p>
+      <w:pPr>
+        <w:jc w:val="left"/>
+        <w:rPr>
+          <w:spacing w:val="-1"/>
+          <w:lang w:val="x-none" w:eastAsia="x-none"/>
+        </w:rPr>
+      </w:pPr>
+      <w:r>
+        <w:rPr>
+          <w:spacing w:val="-1"/>
+          <w:lang w:val="x-none" w:eastAsia="x-none"/>
+        </w:rPr>
+        <w:t xml:space="preserve">IBM. (n.d.). Neural networks. Retrieved from </w:t>
+      </w:r>
+      <w:hyperlink r:id="rId14" w:tgtFrame="_new" w:history="1">
+        <w:r>
+          <w:rPr>
+            <w:spacing w:val="-1"/>
+            <w:lang w:val="x-none" w:eastAsia="x-none"/>
+          </w:rPr>
+          <w:t>https://www.ibm.com/topics/neural-networks</w:t>
+        </w:r>
+      </w:hyperlink>
+    </w:p>
+    <w:p>
+      <w:pPr>
+        <w:jc w:val="left"/>
+        <w:rPr>
+          <w:spacing w:val="-1"/>
+          <w:lang w:val="x-none" w:eastAsia="x-none"/>
+        </w:rPr>
+      </w:pPr>
+    </w:p>
+    <w:p>
+      <w:pPr>
+        <w:jc w:val="left"/>
+        <w:rPr>
+          <w:spacing w:val="-1"/>
+          <w:lang w:val="x-none" w:eastAsia="x-none"/>
+        </w:rPr>
+      </w:pPr>
+      <w:r>
+        <w:rPr>
+          <w:spacing w:val="-1"/>
+          <w:lang w:val="x-none" w:eastAsia="x-none"/>
+        </w:rPr>
+        <w:t xml:space="preserve">Nielsen, M. A. (2015). </w:t>
+      </w:r>
+      <w:r>
+        <w:rPr>
+          <w:i/>
+          <w:iCs/>
+          <w:spacing w:val="-1"/>
+          <w:lang w:val="x-none" w:eastAsia="x-none"/>
+        </w:rPr>
+        <w:t>Neural Networks and Deep Learning</w:t>
+      </w:r>
+      <w:r>
+        <w:rPr>
+          <w:spacing w:val="-1"/>
+          <w:lang w:val="x-none" w:eastAsia="x-none"/>
+        </w:rPr>
+        <w:t>. Determination Press. Retrieved from https://jingyuexing.github.io/Ebook/Machine_Learning/Neural%20Networks%20and%20Deep%20Learning-eng.pdf</w:t>
+      </w:r>
+    </w:p>
+    <w:p>
+      <w:pPr>
+        <w:jc w:val="left"/>
+        <w:rPr>
+          <w:spacing w:val="-1"/>
+          <w:lang w:val="x-none" w:eastAsia="x-none"/>
+        </w:rPr>
+      </w:pPr>
+    </w:p>
+    <w:p>
+      <w:pPr>
+        <w:jc w:val="left"/>
+        <w:rPr>
+          <w:spacing w:val="-1"/>
+          <w:lang w:val="x-none" w:eastAsia="x-none"/>
+        </w:rPr>
+      </w:pPr>
     </w:p>
     <w:p>
       <w:pPr>
@@ -1757,7 +2523,10 @@
         <w:pStyle w:val="BodyText"/>
       </w:pPr>
       <w:r>
-        <w:t>Number footnotes separately in superscripts. Place the actual footnote at the bottom of the column in which it was cited. Do not put footnotes in the</w:t>
+        <w:t xml:space="preserve">Number footnotes separately in superscripts. Place the actual footnote at the bottom of the column in which it was </w:t>
+      </w:r>
+      <w:r>
+        <w:t>cited. Do not put footnotes in the</w:t>
       </w:r>
       <w:r>
         <w:rPr>
@@ -1963,7 +2732,6 @@
         <w:rPr>
           <w:noProof/>
         </w:rPr>
-        <w:lastRenderedPageBreak/>
         <mc:AlternateContent>
           <mc:Choice Requires="wps">
             <w:drawing>
@@ -2053,11 +2821,7 @@
           </mc:Choice>
           <mc:Fallback>
             <w:pict>
-              <v:shapetype w14:anchorId="642FDC89" id="_x0000_t202" coordsize="21600,21600" o:spt="202" path="m,l,21600r21600,l21600,xe">
-                <v:stroke joinstyle="miter"/>
-                <v:path gradientshapeok="t" o:connecttype="rect"/>
-              </v:shapetype>
-              <v:shape id="Text Box 8" o:spid="_x0000_s1026" type="#_x0000_t202" style="position:absolute;left:0;text-align:left;margin-left:0;margin-top:19.8pt;width:252pt;height:90pt;z-index:-251658752;visibility:visible;mso-wrap-style:square;mso-width-percent:0;mso-height-percent:0;mso-wrap-distance-left:9pt;mso-wrap-distance-top:0;mso-wrap-distance-right:9pt;mso-wrap-distance-bottom:0;mso-position-horizontal:left;mso-position-horizontal-relative:margin;mso-position-vertical:absolute;mso-position-vertical-relative:text;mso-width-percent:0;mso-height-percent:0;mso-width-relative:page;mso-height-relative:page;v-text-anchor:top" o:gfxdata="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">
+              <v:shape w14:anchorId="642FDC89" id="Text Box 8" o:spid="_x0000_s1027" type="#_x0000_t202" style="position:absolute;left:0;text-align:left;margin-left:0;margin-top:19.8pt;width:252pt;height:90pt;z-index:-251658752;visibility:visible;mso-wrap-style:square;mso-width-percent:0;mso-height-percent:0;mso-wrap-distance-left:9pt;mso-wrap-distance-top:0;mso-wrap-distance-right:9pt;mso-wrap-distance-bottom:0;mso-position-horizontal:left;mso-position-horizontal-relative:margin;mso-position-vertical:absolute;mso-position-vertical-relative:text;mso-width-percent:0;mso-height-percent:0;mso-width-relative:page;mso-height-relative:page;v-text-anchor:top" o:gfxdata="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">
                 <v:textbox>
                   <w:txbxContent>
                     <w:p>
@@ -3650,7 +4414,7 @@
     <w:lsdException w:name="Title" w:qFormat="1"/>
     <w:lsdException w:name="Subtitle" w:qFormat="1"/>
     <w:lsdException w:name="Strong" w:qFormat="1"/>
-    <w:lsdException w:name="Emphasis" w:qFormat="1"/>
+    <w:lsdException w:name="Emphasis" w:uiPriority="20" w:qFormat="1"/>
     <w:lsdException w:name="Normal Table" w:semiHidden="1" w:unhideWhenUsed="1"/>
     <w:lsdException w:name="Table Simple 1" w:semiHidden="1" w:unhideWhenUsed="1"/>
     <w:lsdException w:name="Table Simple 2" w:semiHidden="1" w:unhideWhenUsed="1"/>
@@ -4378,6 +5142,80 @@
       <w:shd w:val="clear" w:color="auto" w:fill="E1DFDD"/>
     </w:rPr>
   </w:style>
+  <w:style w:type="character" w:customStyle="1" w:styleId="mord">
+    <w:name w:val="mord"/>
+    <w:basedOn w:val="DefaultParagraphFont"/>
+    <w:rsid w:val="00552A8D"/>
+  </w:style>
+  <w:style w:type="character" w:customStyle="1" w:styleId="mrel">
+    <w:name w:val="mrel"/>
+    <w:basedOn w:val="DefaultParagraphFont"/>
+    <w:rsid w:val="00552A8D"/>
+  </w:style>
+  <w:style w:type="character" w:customStyle="1" w:styleId="mopen">
+    <w:name w:val="mopen"/>
+    <w:basedOn w:val="DefaultParagraphFont"/>
+    <w:rsid w:val="00552A8D"/>
+  </w:style>
+  <w:style w:type="character" w:customStyle="1" w:styleId="mop">
+    <w:name w:val="mop"/>
+    <w:basedOn w:val="DefaultParagraphFont"/>
+    <w:rsid w:val="00552A8D"/>
+  </w:style>
+  <w:style w:type="character" w:customStyle="1" w:styleId="vlist-s">
+    <w:name w:val="vlist-s"/>
+    <w:basedOn w:val="DefaultParagraphFont"/>
+    <w:rsid w:val="00552A8D"/>
+  </w:style>
+  <w:style w:type="character" w:customStyle="1" w:styleId="mbin">
+    <w:name w:val="mbin"/>
+    <w:basedOn w:val="DefaultParagraphFont"/>
+    <w:rsid w:val="00552A8D"/>
+  </w:style>
+  <w:style w:type="character" w:customStyle="1" w:styleId="mclose">
+    <w:name w:val="mclose"/>
+    <w:basedOn w:val="DefaultParagraphFont"/>
+    <w:rsid w:val="00552A8D"/>
+  </w:style>
+  <w:style w:type="character" w:styleId="PlaceholderText">
+    <w:name w:val="Placeholder Text"/>
+    <w:basedOn w:val="DefaultParagraphFont"/>
+    <w:uiPriority w:val="99"/>
+    <w:semiHidden/>
+    <w:rsid w:val="00620F3B"/>
+    <w:rPr>
+      <w:color w:val="666666"/>
+    </w:rPr>
+  </w:style>
+  <w:style w:type="paragraph" w:styleId="Caption">
+    <w:name w:val="caption"/>
+    <w:basedOn w:val="Normal"/>
+    <w:next w:val="Normal"/>
+    <w:unhideWhenUsed/>
+    <w:qFormat/>
+    <w:rsid w:val="003B5AB9"/>
+    <w:pPr>
+      <w:spacing w:after="200"/>
+    </w:pPr>
+    <w:rPr>
+      <w:i/>
+      <w:iCs/>
+      <w:color w:val="44546A" w:themeColor="text2"/>
+      <w:sz w:val="18"/>
+      <w:szCs w:val="18"/>
+    </w:rPr>
+  </w:style>
+  <w:style w:type="character" w:styleId="Emphasis">
+    <w:name w:val="Emphasis"/>
+    <w:basedOn w:val="DefaultParagraphFont"/>
+    <w:uiPriority w:val="20"/>
+    <w:qFormat/>
+    <w:rsid w:val="00977D97"/>
+    <w:rPr>
+      <w:i/>
+      <w:iCs/>
+    </w:rPr>
+  </w:style>
 </w:styles>
 </file>
 

</xml_diff>